<commit_message>
Ensured that the facets always add to 100, ie aligned the faceting with the proportion calculation. Ready for submission
</commit_message>
<xml_diff>
--- a/paper/Reviews/SoftciteResponseToReviewers.docx
+++ b/paper/Reviews/SoftciteResponseToReviewers.docx
@@ -10,6 +10,102 @@
     <w:p/>
     <w:p>
       <w:r>
+        <w:t>Overall, we have prepared a revision with changes primarily in the analysis and discussion sections (we point out specific changes, with page numbers, in responses below).  The major changes are:</w:t>
+      </w:r>
+      <w:r>
+        <w:br/>
+      </w:r>
+    </w:p>
+    <w:p>
+      <w:pPr>
+        <w:pStyle w:val="ListParagraph"/>
+        <w:numPr>
+          <w:ilvl w:val="0"/>
+          <w:numId w:val="1"/>
+        </w:numPr>
+      </w:pPr>
+      <w:r>
+        <w:t>We have added statistical comparisons throughout, especially confidence intervals for estimating the population levels from our sample results,</w:t>
+      </w:r>
+    </w:p>
+    <w:p>
+      <w:pPr>
+        <w:pStyle w:val="ListParagraph"/>
+        <w:numPr>
+          <w:ilvl w:val="0"/>
+          <w:numId w:val="1"/>
+        </w:numPr>
+      </w:pPr>
+      <w:r>
+        <w:t xml:space="preserve">We break out proprietary and other kinds of software, examining </w:t>
+      </w:r>
+      <w:r>
+        <w:t>how different kinds of software are</w:t>
+      </w:r>
+      <w:r>
+        <w:t xml:space="preserve"> mentioned.</w:t>
+      </w:r>
+    </w:p>
+    <w:p>
+      <w:pPr>
+        <w:pStyle w:val="ListParagraph"/>
+        <w:numPr>
+          <w:ilvl w:val="0"/>
+          <w:numId w:val="1"/>
+        </w:numPr>
+      </w:pPr>
+      <w:r>
+        <w:t>We break out functions of citation by the different kinds of software mentions, showing which functions different kinds of mentions are good at and which they show problems on.</w:t>
+      </w:r>
+    </w:p>
+    <w:p>
+      <w:pPr>
+        <w:pStyle w:val="ListParagraph"/>
+        <w:numPr>
+          <w:ilvl w:val="0"/>
+          <w:numId w:val="1"/>
+        </w:numPr>
+      </w:pPr>
+      <w:r>
+        <w:t>The flow of the analysis is now different: we first establish our classifications of software mentions, then our classifications of software. Then we turn to examining functions of citation.  We think this improves the readability of the analysis.</w:t>
+      </w:r>
+    </w:p>
+    <w:p>
+      <w:pPr>
+        <w:pStyle w:val="ListParagraph"/>
+        <w:numPr>
+          <w:ilvl w:val="0"/>
+          <w:numId w:val="1"/>
+        </w:numPr>
+      </w:pPr>
+      <w:r>
+        <w:t xml:space="preserve">We have carried changes in our analysis through to the </w:t>
+      </w:r>
+      <w:r>
+        <w:t xml:space="preserve">discussion </w:t>
+      </w:r>
+      <w:r>
+        <w:t>and now include</w:t>
+      </w:r>
+      <w:r>
+        <w:t xml:space="preserve"> </w:t>
+      </w:r>
+      <w:r>
+        <w:t>additional</w:t>
+      </w:r>
+      <w:r>
+        <w:t xml:space="preserve"> suggestions (e.g., projects ought to provide requested mention forms, journals and o</w:t>
+      </w:r>
+      <w:r>
+        <w:t>ther styles should provide fall</w:t>
+      </w:r>
+      <w:r>
+        <w:t>back mention forms).</w:t>
+      </w:r>
+    </w:p>
+    <w:p/>
+    <w:p>
+      <w:r>
         <w:t>Below we respond to each reviewer comment, highlighting changes that we have made in response.</w:t>
       </w:r>
     </w:p>
@@ -83,35 +179,7 @@
         <w:rPr>
           <w:highlight w:val="lightGray"/>
         </w:rPr>
-        <w:t xml:space="preserve">This is a well-conceived and executed work about </w:t>
-      </w:r>
-      <w:proofErr w:type="gramStart"/>
-      <w:r>
-        <w:rPr>
-          <w:highlight w:val="lightGray"/>
-        </w:rPr>
-        <w:t>a the</w:t>
-      </w:r>
-      <w:proofErr w:type="gramEnd"/>
-      <w:r>
-        <w:rPr>
-          <w:highlight w:val="lightGray"/>
-        </w:rPr>
-        <w:t xml:space="preserve"> problem of uneven citation of software used in reporting scientific research.  The authors explain and justify antecedent research, theory, methods, and coding schemes clearly (and convincingly).  The problem of software citation as described by the author is novel, </w:t>
-      </w:r>
-      <w:proofErr w:type="gramStart"/>
-      <w:r>
-        <w:rPr>
-          <w:highlight w:val="lightGray"/>
-        </w:rPr>
-        <w:t>challenging</w:t>
-      </w:r>
-      <w:proofErr w:type="gramEnd"/>
-      <w:r>
-        <w:rPr>
-          <w:highlight w:val="lightGray"/>
-        </w:rPr>
-        <w:t>, and of significance to the broader scholarly community.  The subject is important; the questions &amp; thoughts I list below arise from my view that this preliminary work needs to be extended and that the paper needs to more forcefully make its point.</w:t>
+        <w:t>This is a well-conceived and executed work about a the problem of uneven citation of software used in reporting scientific research.  The authors explain and justify antecedent research, theory, methods, and coding schemes clearly (and convincingly).  The problem of software citation as described by the author is novel, challenging, and of significance to the broader scholarly community.  The subject is important; the questions &amp; thoughts I list below arise from my view that this preliminary work needs to be extended and that the paper needs to more forcefully make its point.</w:t>
       </w:r>
     </w:p>
     <w:p>
@@ -155,6 +223,7 @@
     </w:p>
     <w:p>
       <w:r>
+        <w:lastRenderedPageBreak/>
         <w:t>We have revised our discussion of impact factor selection to make our intent more clear</w:t>
       </w:r>
       <w:r>
@@ -202,55 +271,12 @@
         <w:rPr>
           <w:highlight w:val="lightGray"/>
         </w:rPr>
-        <w:t>There are instances in the text (</w:t>
-      </w:r>
-      <w:proofErr w:type="spellStart"/>
-      <w:r>
-        <w:rPr>
-          <w:highlight w:val="lightGray"/>
-        </w:rPr>
-        <w:t>pg</w:t>
-      </w:r>
-      <w:proofErr w:type="spellEnd"/>
-      <w:r>
-        <w:rPr>
-          <w:highlight w:val="lightGray"/>
-        </w:rPr>
-        <w:t xml:space="preserve"> 6, </w:t>
-      </w:r>
-      <w:proofErr w:type="spellStart"/>
-      <w:r>
-        <w:rPr>
-          <w:highlight w:val="lightGray"/>
-        </w:rPr>
-        <w:t>pg</w:t>
-      </w:r>
-      <w:proofErr w:type="spellEnd"/>
-      <w:r>
-        <w:rPr>
-          <w:highlight w:val="lightGray"/>
-        </w:rPr>
-        <w:t xml:space="preserve"> 17) in which the authors equate "high impact factor" and "high quality".  I am not certain that the two phrases are synonymous and would urge caution in the use of such </w:t>
-      </w:r>
-      <w:proofErr w:type="gramStart"/>
-      <w:r>
-        <w:rPr>
-          <w:highlight w:val="lightGray"/>
-        </w:rPr>
-        <w:t>value-judgment</w:t>
-      </w:r>
-      <w:proofErr w:type="gramEnd"/>
-      <w:r>
-        <w:rPr>
-          <w:highlight w:val="lightGray"/>
-        </w:rPr>
-        <w:t xml:space="preserve"> laden verbiage.</w:t>
+        <w:t>There are instances in the text (pg 6, pg 17) in which the authors equate "high impact factor" and "high quality".  I am not certain that the two phrases are synonymous and would urge caution in the use of such value-judgment laden verbiage.</w:t>
       </w:r>
     </w:p>
     <w:p/>
     <w:p>
       <w:r>
-        <w:lastRenderedPageBreak/>
         <w:t>We agree and are sorry that this language crept into the submission; those value judgments are not relevant to the paper and we have removed them. We are happy that the reviewers pointed this out.</w:t>
       </w:r>
     </w:p>
@@ -286,7 +312,10 @@
         <w:t>This is an excellent question</w:t>
       </w:r>
       <w:r>
-        <w:t xml:space="preserve"> and a significant oversight on our behalf.  We have worked through the paper and now show 95% confidence intervals showing the likely range of occurrence in the population of biology articles, given the occurrence in our sample. </w:t>
+        <w:t xml:space="preserve"> and an </w:t>
+      </w:r>
+      <w:r>
+        <w:t xml:space="preserve">oversight on our behalf.  We have worked through the paper and now show 95% confidence intervals showing the likely range of occurrence in the population of biology articles, given the occurrence in our sample. </w:t>
       </w:r>
       <w:r>
         <w:t xml:space="preserve"> </w:t>
@@ -307,15 +336,13 @@
         <w:t>rd</w:t>
       </w:r>
       <w:r>
-        <w:t xml:space="preserve"> of the size) our confidence intervals are quite large. We never intended our stratification to support comparisons between </w:t>
-      </w:r>
-      <w:proofErr w:type="gramStart"/>
-      <w:r>
-        <w:t>strata,</w:t>
-      </w:r>
-      <w:proofErr w:type="gramEnd"/>
-      <w:r>
-        <w:t xml:space="preserve"> indeed we don’t make hypotheses about this. The stratification was to produce balance for the overall sample.  Yet we had fallen into making comparisons between strata.  In the revised submission we de-emphasize these, but continue to show results by strata primarily to help the reader assess the quality of our effort at producing a balanced sample.  In each case we have now provided confidence intervals that show few cases of statistically significant differences across strata. Yet, we do not rely on results finding no differences for our conclusions; it may be that our sample is simply not big enough.  Overall we think that this work improves the paper, ensuring that we are as straightforward as possible about what we are claiming and what we are relying on in our conclusions. </w:t>
+        <w:t xml:space="preserve"> of the size) our confidence intervals are quite large. We never intended our stratification to support comparisons between strata, indeed we don’t make hypotheses about this. The stratification was to produce balance for the overall sample.  Yet we had fallen into making comparisons between strata.  In the revised submission we de-emphasize these, but continue to show results by strata primarily to help the reader assess the quality of our effort at producing a balanced sample.  In each case we have now provided confidence intervals that show few cases of statistically significant differences across strata</w:t>
+      </w:r>
+      <w:r>
+        <w:t xml:space="preserve"> (e.g., the declining use of the “like instrument” citation style in lower impact factor strata)</w:t>
+      </w:r>
+      <w:r>
+        <w:t xml:space="preserve">. Yet, we do not rely on results finding no differences for our conclusions; it may be that our sample is simply not big enough.  Overall we think that this work improves the paper, ensuring that we are as straightforward as possible about what we are claiming and what we are relying on in our conclusions. </w:t>
       </w:r>
     </w:p>
     <w:p/>
@@ -380,21 +407,7 @@
         <w:rPr>
           <w:highlight w:val="lightGray"/>
         </w:rPr>
-        <w:t>If these results are to be extended past the field of biology, the sample may need to be larger, or the sample significance verified.  Also, given the great difference in performance among the tiers, I wonder whether the journals among the tiers can be compared to each other without considering other characteristics such as institutional affiliation or the nature of the research reported.  (</w:t>
-      </w:r>
-      <w:proofErr w:type="gramStart"/>
-      <w:r>
-        <w:rPr>
-          <w:highlight w:val="lightGray"/>
-        </w:rPr>
-        <w:t>i</w:t>
-      </w:r>
-      <w:proofErr w:type="gramEnd"/>
-      <w:r>
-        <w:rPr>
-          <w:highlight w:val="lightGray"/>
-        </w:rPr>
-        <w:t>.e. are software-heavy projects disproportionately coming from better funded/higher profile sources? Do they come from sources that have greater access to computational facilities/personnel?)</w:t>
+        <w:t>If these results are to be extended past the field of biology, the sample may need to be larger, or the sample significance verified.  Also, given the great difference in performance among the tiers, I wonder whether the journals among the tiers can be compared to each other without considering other characteristics such as institutional affiliation or the nature of the research reported.  (i.e. are software-heavy projects disproportionately coming from better funded/higher profile sources? Do they come from sources that have greater access to computational facilities/personnel?)</w:t>
       </w:r>
       <w:r>
         <w:rPr>
@@ -525,36 +538,30 @@
         <w:rPr>
           <w:highlight w:val="lightGray"/>
         </w:rPr>
-        <w:t xml:space="preserve">This paper is significant and </w:t>
-      </w:r>
-      <w:proofErr w:type="gramStart"/>
-      <w:r>
-        <w:rPr>
-          <w:highlight w:val="lightGray"/>
-        </w:rPr>
-        <w:t>well-written</w:t>
-      </w:r>
-      <w:proofErr w:type="gramEnd"/>
-      <w:r>
-        <w:rPr>
-          <w:highlight w:val="lightGray"/>
-        </w:rPr>
-        <w:t xml:space="preserve">.  As I read, I </w:t>
-      </w:r>
-      <w:proofErr w:type="gramStart"/>
-      <w:r>
-        <w:rPr>
-          <w:highlight w:val="lightGray"/>
-        </w:rPr>
-        <w:t>kept wanting</w:t>
-      </w:r>
-      <w:proofErr w:type="gramEnd"/>
-      <w:r>
-        <w:rPr>
-          <w:highlight w:val="lightGray"/>
-        </w:rPr>
-        <w:t xml:space="preserve"> more - more sample size, more statistical analysis, and more comparison.  By expanding the scope of the comparison, I believe that the paper could compel interest more broadly - and the subject is certainly of sufficient importance to warrant such treatment.</w:t>
-      </w:r>
+        <w:t>This paper is significant and well-written.  As I read, I kept wanting more - more sample size, more statistical analysis, and more comparison.  By expanding the scope of the comparison, I believe that the paper could compel interest more broadly - and the subject is certainly of sufficient importance to warrant such treatment.</w:t>
+      </w:r>
+    </w:p>
+    <w:p>
+      <w:pPr>
+        <w:rPr>
+          <w:highlight w:val="lightGray"/>
+        </w:rPr>
+      </w:pPr>
+    </w:p>
+    <w:p>
+      <w:r>
+        <w:t>In this version we have added</w:t>
+      </w:r>
+      <w:r>
+        <w:t xml:space="preserve"> a more intuitive classification of software types and an examination of how different kinds of software are mentioned. Probably more interestingly, we examine how different means of citation perform in accomplishing different functions.  We example we can now ascribe the absence of crediting information solely to informal citation forms and highlight the almost complete absence of version information when the “Cite to publication” form is used. We think these additions are useful and hope the reviewers do too.</w:t>
+      </w:r>
+    </w:p>
+    <w:p>
+      <w:pPr>
+        <w:rPr>
+          <w:highlight w:val="lightGray"/>
+        </w:rPr>
+      </w:pPr>
     </w:p>
     <w:p>
       <w:pPr>
@@ -646,40 +653,18 @@
         <w:rPr>
           <w:highlight w:val="lightGray"/>
         </w:rPr>
-        <w:t>The manuscript by Howison and Bullard (How is software visible in the scientific literature</w:t>
-      </w:r>
-      <w:proofErr w:type="gramStart"/>
-      <w:r>
-        <w:rPr>
-          <w:highlight w:val="lightGray"/>
-        </w:rPr>
-        <w:t>?;</w:t>
-      </w:r>
-      <w:proofErr w:type="gramEnd"/>
-      <w:r>
-        <w:rPr>
-          <w:highlight w:val="lightGray"/>
-        </w:rPr>
-        <w:t xml:space="preserve"> JAIST-2014-08-0571) presents and analysis of software mentions in scientific literature.  While the manuscript undertakes an analysis of an important, but relatively neglected part of the scientific literature, I have several concerns about the work as presented.</w:t>
-      </w:r>
-    </w:p>
-    <w:p>
-      <w:pPr>
-        <w:rPr>
-          <w:highlight w:val="lightGray"/>
-        </w:rPr>
-      </w:pPr>
-    </w:p>
-    <w:p>
-      <w:pPr>
-        <w:rPr>
-          <w:highlight w:val="lightGray"/>
-        </w:rPr>
-      </w:pPr>
-      <w:r>
-        <w:rPr>
-          <w:highlight w:val="lightGray"/>
-        </w:rPr>
+        <w:t>The manuscript by Howison and Bullard (How is software visible in the scientific literature?; JAIST-2014-08-0571) presents and analysis of software mentions in scientific literature.  While the manuscript undertakes an analysis of an important, but relatively neglected part of the scientific literature, I have several concerns about the work as presented.</w:t>
+      </w:r>
+    </w:p>
+    <w:p>
+      <w:pPr>
+        <w:rPr>
+          <w:highlight w:val="lightGray"/>
+        </w:rPr>
+      </w:pPr>
+    </w:p>
+    <w:p>
+      <w:r>
         <w:t>We thank the reviewer for their comments and their concerns below.</w:t>
       </w:r>
     </w:p>
@@ -712,15 +697,25 @@
     </w:p>
     <w:p>
       <w:r>
-        <w:t xml:space="preserve">We thank the reviewer for this </w:t>
-      </w:r>
-      <w:proofErr w:type="gramStart"/>
-      <w:r>
-        <w:t>suggestion,</w:t>
-      </w:r>
-      <w:proofErr w:type="gramEnd"/>
-      <w:r>
-        <w:t xml:space="preserve"> on reflection it is a natural comparison to make.  We now show this in Fig. 4 and discuss this in the text on page 18. Indeed commercial software is more likely to be cited “like instrument,” while software available without payment is more likely to be cited by reference to a publication. On the other hand there is considerable variance within these categories, such as using name only or citing a website etc. </w:t>
+        <w:t xml:space="preserve">We thank the reviewer for this suggestion, on reflection it is a natural comparison to make. </w:t>
+      </w:r>
+      <w:r>
+        <w:t xml:space="preserve"> First we needed to separate and make more intuitive our classification of types of software, now shown in Fig. 6 on p. 20.</w:t>
+      </w:r>
+      <w:r>
+        <w:t xml:space="preserve"> </w:t>
+      </w:r>
+      <w:r>
+        <w:t>We can then undertake an analysis of how different kinds of software tend to be mentioned, shown in Fig. 7 on p 21</w:t>
+      </w:r>
+      <w:r>
+        <w:t xml:space="preserve">. Indeed commercial software is more likely to be cited “like instrument,” </w:t>
+      </w:r>
+      <w:r>
+        <w:t>than other kinds of software are. Yet, somewhat surprisingly, it is not the case that most Proprietary software is referred to using the “like instrument” category: informal mentions remain the most used category. Overall there remains a wide diversity of mention styles.</w:t>
+      </w:r>
+      <w:r>
+        <w:t xml:space="preserve"> </w:t>
       </w:r>
       <w:r>
         <w:t>This strengthens the case we now make later in the paper for software to be clear how it ought to be cited, and for journals to have “fall back” policies.</w:t>
@@ -728,29 +723,51 @@
       <w:r>
         <w:t xml:space="preserve"> </w:t>
       </w:r>
+      <w:r>
+        <w:t>We thank the reviewer for the suggestion and hope our additional analysis responds usefully.</w:t>
+      </w:r>
     </w:p>
     <w:p/>
     <w:p>
       <w:r>
-        <w:t xml:space="preserve">In terms of appropriateness, we think there are two questions here. We agree that this correlation does show that authors tend to attempt to use the preferred form of citation, although clearly do not in many cases. The secondary question is whether the preferred </w:t>
-      </w:r>
-      <w:proofErr w:type="gramStart"/>
-      <w:r>
-        <w:t>forms of “like instrument” accomplishes</w:t>
-      </w:r>
-      <w:proofErr w:type="gramEnd"/>
-      <w:r>
-        <w:t xml:space="preserve"> the functions of citation more than other forms. We now examine this later in the paper, but </w:t>
-      </w:r>
-      <w:r>
-        <w:t>there is no evidence, for example, that these citati</w:t>
-      </w:r>
-      <w:r>
-        <w:t>on forms usually include version numbers.</w:t>
+        <w:t>In terms of appropriateness</w:t>
+      </w:r>
+      <w:r>
+        <w:t xml:space="preserve"> of the “like instrument” category</w:t>
+      </w:r>
+      <w:r>
+        <w:t xml:space="preserve">, we think there are two questions here. We agree that </w:t>
+      </w:r>
+      <w:r>
+        <w:t>the higher prevalence of “like instrument”</w:t>
+      </w:r>
+      <w:r>
+        <w:t xml:space="preserve"> does show that authors tend to attempt to use the preferred form of citation, although clearly do not in many cases. The secondary question is whether the “like instrument” </w:t>
+      </w:r>
+      <w:r>
+        <w:t xml:space="preserve">form </w:t>
+      </w:r>
+      <w:r>
+        <w:t xml:space="preserve">accomplishes the functions of citation more than other forms. We now </w:t>
+      </w:r>
+      <w:r>
+        <w:t>examine this later in the paper. We find that the form is good at including some crediting information (usually to firms, not individuals) but no better than others at functions like including</w:t>
+      </w:r>
+      <w:r>
+        <w:t xml:space="preserve"> version numbers</w:t>
+      </w:r>
+      <w:r>
+        <w:t xml:space="preserve"> of software</w:t>
+      </w:r>
+      <w:r>
+        <w:t>.</w:t>
       </w:r>
       <w:r>
         <w:t xml:space="preserve">  </w:t>
       </w:r>
+      <w:r>
+        <w:t>We hope our analysis is clearer at exploring these interesting questions.</w:t>
+      </w:r>
     </w:p>
     <w:p>
       <w:pPr>
@@ -799,13 +816,28 @@
         <w:t xml:space="preserve">We agree that simply because something is only available for payment doesn’t mean that it is not useful: that’s why we break out accessibility into multiple categories. </w:t>
       </w:r>
       <w:r>
-        <w:t>We do differentiate between open source and non-open source software</w:t>
+        <w:t xml:space="preserve">We </w:t>
+      </w:r>
+      <w:r>
+        <w:t xml:space="preserve">now more clearly </w:t>
+      </w:r>
+      <w:r>
+        <w:t>differentiate between open source and non-open source software</w:t>
       </w:r>
       <w:r>
         <w:t xml:space="preserve"> (in discussing accessibility and modifiability)</w:t>
       </w:r>
       <w:r>
-        <w:t xml:space="preserve">; we </w:t>
+        <w:t>. W</w:t>
+      </w:r>
+      <w:r>
+        <w:t>e</w:t>
+      </w:r>
+      <w:r>
+        <w:t xml:space="preserve"> now</w:t>
+      </w:r>
+      <w:r>
+        <w:t xml:space="preserve"> </w:t>
       </w:r>
       <w:r>
         <w:t xml:space="preserve">also </w:t>
@@ -869,7 +901,13 @@
         </w:rPr>
       </w:pPr>
       <w:r>
-        <w:t xml:space="preserve">We agree that this is a very interesting question; we (and many software package authors) would love to know when software has been used but not mentioned at all.  While there are some likely “giveaways” (as the reviewer mentions, graphics and statistics) we could not come up with a reliable method of assessing the general question (which applies in all the articles, not only those that don’t mention any software).  We therefore left  “non-mentions” out but are exploring that in further work.  We </w:t>
+        <w:t>We agree that this is a very interesting question; we (and many software package authors</w:t>
+      </w:r>
+      <w:r>
+        <w:t>!</w:t>
+      </w:r>
+      <w:r>
+        <w:t xml:space="preserve">) would love to know when software has been used but not mentioned at all.  While there are some likely “giveaways” (as the reviewer mentions, graphics and statistics) we could not come up with a reliable method of assessing the general question (which applies in all the articles, not only those that don’t mention any software).  We therefore left  “non-mentions” out but are exploring that in further work.  We </w:t>
       </w:r>
       <w:r>
         <w:t xml:space="preserve">highlighted our decision in the paper on page </w:t>
@@ -1066,7 +1104,10 @@
         <w:t xml:space="preserve">We mention this now on page </w:t>
       </w:r>
       <w:r>
-        <w:t>21 (while pointing out that just because software is sold it isn’t the case that authors aren’t interested in contributing to science; Microsoft, for example, has an entire division devoted to scientific use and sponsors conferences like e-Science)</w:t>
+        <w:t>25</w:t>
+      </w:r>
+      <w:r>
+        <w:t xml:space="preserve"> (while pointing out that just because software is sold it isn’t the case that authors aren’t interested in contributing to science; Microsoft, for example, has an entire division devoted to scientific use and sponsors conferences like e-Science)</w:t>
       </w:r>
       <w:r>
         <w:t>.</w:t>
@@ -1084,41 +1125,30 @@
         <w:t>on page</w:t>
       </w:r>
       <w:r>
-        <w:t xml:space="preserve"> 23.</w:t>
-      </w:r>
-    </w:p>
-    <w:p>
-      <w:pPr>
-        <w:rPr>
-          <w:highlight w:val="lightGray"/>
-        </w:rPr>
-      </w:pPr>
-    </w:p>
-    <w:p>
-      <w:pPr>
-        <w:rPr>
-          <w:highlight w:val="lightGray"/>
-        </w:rPr>
-      </w:pPr>
-      <w:r>
-        <w:rPr>
-          <w:highlight w:val="lightGray"/>
-        </w:rPr>
-        <w:t xml:space="preserve">6.  The authors reference a number of pieces of software used to create graphs or to analyze data (Acknowledgements).  I was unable to find a single version number, and the authors themselves use a number of citation styles.  This would have seemed to be the ideal place for the authors to reference the software they used in the manner in which they advocate.    Indeed, some clear examples of what the authors themselves think </w:t>
-      </w:r>
-      <w:proofErr w:type="gramStart"/>
-      <w:r>
-        <w:rPr>
-          <w:highlight w:val="lightGray"/>
-        </w:rPr>
-        <w:t>of</w:t>
-      </w:r>
-      <w:proofErr w:type="gramEnd"/>
-      <w:r>
-        <w:rPr>
-          <w:highlight w:val="lightGray"/>
-        </w:rPr>
-        <w:t xml:space="preserve"> as “ideal” citation styles would have been extremely helpful.</w:t>
+        <w:t xml:space="preserve"> 26</w:t>
+      </w:r>
+      <w:r>
+        <w:t>.</w:t>
+      </w:r>
+    </w:p>
+    <w:p>
+      <w:pPr>
+        <w:rPr>
+          <w:highlight w:val="lightGray"/>
+        </w:rPr>
+      </w:pPr>
+    </w:p>
+    <w:p>
+      <w:pPr>
+        <w:rPr>
+          <w:highlight w:val="lightGray"/>
+        </w:rPr>
+      </w:pPr>
+      <w:r>
+        <w:rPr>
+          <w:highlight w:val="lightGray"/>
+        </w:rPr>
+        <w:t>6.  The authors reference a number of pieces of software used to create graphs or to analyze data (Acknowledgements).  I was unable to find a single version number, and the authors themselves use a number of citation styles.  This would have seemed to be the ideal place for the authors to reference the software they used in the manner in which they advocate.    Indeed, some clear examples of what the authors themselves think of as “ideal” citation styles would have been extremely helpful.</w:t>
       </w:r>
     </w:p>
     <w:p>
@@ -1136,7 +1166,13 @@
         <w:t>, thanks for pointing that out; see even those attempting to do the right thing are unsure!</w:t>
       </w:r>
       <w:r>
-        <w:t xml:space="preserve"> We have added these details to the Acknowledgements (moving them from the linked, but currently anonymized, repository that provides all of our data and </w:t>
+        <w:t xml:space="preserve"> We have added these details to the Acknowledgement</w:t>
+      </w:r>
+      <w:r>
+        <w:t>s (moving them from the linked</w:t>
+      </w:r>
+      <w:r>
+        <w:t xml:space="preserve"> repository that provides all of our data and </w:t>
       </w:r>
       <w:r>
         <w:t xml:space="preserve">analysis </w:t>
@@ -1174,13 +1210,7 @@
     </w:p>
     <w:p>
       <w:r>
-        <w:t>See discussion in response to R1</w:t>
-      </w:r>
-      <w:r>
-        <w:t xml:space="preserve">: our use of the strata was not intended to assess differences statistically but to ensure balanced coverage for the main result of describing the diversity of current practice. We show differences between the Tiers to help the reader assess whether the issue we discussed is balanced across journals with different impact factors.  </w:t>
-      </w:r>
-      <w:r>
-        <w:t xml:space="preserve">In this revised submission we have included confidence intervals and are careful to interpret differences according to statistical significance. Nonetheless we do not rely on comparisons between strata for our conclusions. </w:t>
+        <w:t>On reflection we agree; we have added statistical information throughout, primarily confidence intervals showing appropriate estimates for the proportions to be found in the population of articles.  We appropriate we have also used chi-squared statistics to show relationships (such as between types of software and types of mentions, and between types of mentions and functions of citation). We included inter-strata comparisons primarily to show the reader that our effort to balance our sample had succeeded; however we now include confidence intervals and point out a few places where there are clear statistically significant differences across strata (such as the “like instrument” form being used less in the lower impact factor journal tier). Overall, though, we do not make hypotheses or draw conclusions about inter-strata differences.</w:t>
       </w:r>
     </w:p>
     <w:p/>
@@ -1194,151 +1224,150 @@
         <w:t>In the longer term we think that a</w:t>
       </w:r>
       <w:r>
-        <w:t>ssessing correlation with impact factor is not the goal</w:t>
-      </w:r>
-      <w:proofErr w:type="gramStart"/>
-      <w:r>
-        <w:t>;  and</w:t>
-      </w:r>
-      <w:proofErr w:type="gramEnd"/>
-      <w:r>
-        <w:t>, honestly, we think that it</w:t>
-      </w:r>
-      <w:bookmarkStart w:id="0" w:name="_GoBack"/>
+        <w:t xml:space="preserve">ssessing correlation with </w:t>
+      </w:r>
+      <w:r>
+        <w:t xml:space="preserve">journal </w:t>
+      </w:r>
+      <w:r>
+        <w:t xml:space="preserve">impact factor is not </w:t>
+      </w:r>
+      <w:r>
+        <w:t>a particularly interesting</w:t>
+      </w:r>
+      <w:r>
+        <w:t xml:space="preserve"> goal;  and, honestly, we think that it would be more interesting to assess correlation with likely causational factors such as specific journal policies and/or author’s beliefs about the role of software in science.  </w:t>
+      </w:r>
+      <w:r>
+        <w:t>We make those suggestions for future research in the discussion and conclusion.</w:t>
+      </w:r>
+    </w:p>
+    <w:p>
+      <w:pPr>
+        <w:rPr>
+          <w:highlight w:val="lightGray"/>
+        </w:rPr>
+      </w:pPr>
+    </w:p>
+    <w:p>
+      <w:r>
+        <w:t>We thank the reviewers for pushing us to improve our analysis; we hope they agree that the paper is more informative now.</w:t>
+      </w:r>
+    </w:p>
+    <w:p>
+      <w:pPr>
+        <w:rPr>
+          <w:highlight w:val="lightGray"/>
+        </w:rPr>
+      </w:pPr>
+    </w:p>
+    <w:p>
+      <w:pPr>
+        <w:rPr>
+          <w:highlight w:val="lightGray"/>
+        </w:rPr>
+      </w:pPr>
+      <w:r>
+        <w:rPr>
+          <w:highlight w:val="lightGray"/>
+        </w:rPr>
+        <w:t>8.  Titles of papers should generally be “informative”.  In this regard the title of the manuscript is not informative - it tells us what the study is about, but not what the study found.  The title should be re-written, avoiding structuring the title as a question.</w:t>
+      </w:r>
+    </w:p>
+    <w:p>
+      <w:pPr>
+        <w:rPr>
+          <w:highlight w:val="lightGray"/>
+        </w:rPr>
+      </w:pPr>
+    </w:p>
+    <w:p>
+      <w:r>
+        <w:t>We re-wrote the title:</w:t>
+      </w:r>
+      <w:bookmarkStart w:id="0" w:name="h.sh1b931wrtih" w:colFirst="0" w:colLast="0"/>
       <w:bookmarkEnd w:id="0"/>
-      <w:r>
-        <w:t xml:space="preserve"> would be more interesting to assess correlation with likely causational factors such as specific journal policies and/or author’s beliefs about the role of software in science.  </w:t>
-      </w:r>
-      <w:r>
-        <w:t>We make those suggestions for future research in the discussion and conclusion.</w:t>
-      </w:r>
-    </w:p>
-    <w:p>
-      <w:pPr>
-        <w:rPr>
-          <w:highlight w:val="lightGray"/>
-        </w:rPr>
-      </w:pPr>
-    </w:p>
-    <w:p>
-      <w:pPr>
-        <w:rPr>
-          <w:highlight w:val="lightGray"/>
-        </w:rPr>
-      </w:pPr>
-    </w:p>
-    <w:p>
-      <w:pPr>
-        <w:rPr>
-          <w:highlight w:val="lightGray"/>
-        </w:rPr>
-      </w:pPr>
-      <w:r>
-        <w:rPr>
-          <w:highlight w:val="lightGray"/>
-        </w:rPr>
-        <w:t>8.  Titles of papers should generally be “informative”.  In this regard the title of the manuscript is not informative - it tells us what the study is about, but not what the study found.  The title should be re-written, avoiding structuring the title as a question.</w:t>
-      </w:r>
-    </w:p>
-    <w:p>
-      <w:pPr>
-        <w:rPr>
-          <w:highlight w:val="lightGray"/>
-        </w:rPr>
-      </w:pPr>
-    </w:p>
-    <w:p>
-      <w:r>
-        <w:t>We re-wrote the title:</w:t>
-      </w:r>
-      <w:r>
-        <w:t xml:space="preserve"> </w:t>
-      </w:r>
-      <w:bookmarkStart w:id="1" w:name="h.sh1b931wrtih" w:colFirst="0" w:colLast="0"/>
+    </w:p>
+    <w:p/>
+    <w:p>
+      <w:pPr>
+        <w:rPr>
+          <w:i/>
+        </w:rPr>
+      </w:pPr>
+      <w:r>
+        <w:rPr>
+          <w:i/>
+        </w:rPr>
+        <w:t>Software in the scientific literature: Problems with seeing, finding, and using software mentioned in the biology literature.</w:t>
+      </w:r>
+    </w:p>
+    <w:p/>
+    <w:p>
+      <w:r>
+        <w:t>We would appreciate reviewers or editors suggestions for improvement.</w:t>
+      </w:r>
+    </w:p>
+    <w:p>
+      <w:pPr>
+        <w:rPr>
+          <w:highlight w:val="lightGray"/>
+        </w:rPr>
+      </w:pPr>
+    </w:p>
+    <w:p>
+      <w:r>
+        <w:rPr>
+          <w:highlight w:val="lightGray"/>
+        </w:rPr>
+        <w:t>9.  References need to be re-checked.  See reference to “Loo, M.P.J van der” for an example of incomplete referencing.</w:t>
+      </w:r>
+    </w:p>
+    <w:p/>
+    <w:p>
+      <w:r>
+        <w:t>Our apologies; we have checked and re-checked the references and believe they are now all in order.</w:t>
+      </w:r>
+    </w:p>
+    <w:p/>
+    <w:p>
+      <w:r>
+        <w:t>Overall, w</w:t>
+      </w:r>
+      <w:r>
+        <w:t>e think the reviewer</w:t>
+      </w:r>
+      <w:r>
+        <w:t>’</w:t>
+      </w:r>
+      <w:r>
+        <w:t>s feedback was very useful in improving the paper and hope that the reviewers and editors agree.</w:t>
+      </w:r>
+    </w:p>
+    <w:p/>
+    <w:p>
+      <w:r>
+        <w:t>Sincerely,</w:t>
+      </w:r>
+    </w:p>
+    <w:p>
+      <w:r>
+        <w:t>James Howison and Julia Bullard, UT Austin.</w:t>
+      </w:r>
+      <w:bookmarkStart w:id="1" w:name="_GoBack"/>
       <w:bookmarkEnd w:id="1"/>
-      <w:r>
-        <w:t xml:space="preserve">Software mentions in the scientific literature: </w:t>
-      </w:r>
-      <w:r>
-        <w:t xml:space="preserve">Problems with the visibility, </w:t>
-      </w:r>
-      <w:proofErr w:type="spellStart"/>
-      <w:r>
-        <w:t>findability</w:t>
-      </w:r>
-      <w:proofErr w:type="spellEnd"/>
-      <w:r>
-        <w:t xml:space="preserve"> and accessibility.</w:t>
-      </w:r>
-      <w:r>
-        <w:t xml:space="preserve"> </w:t>
-      </w:r>
-      <w:r>
-        <w:t>We would appreciate reviewers or editors suggestions for improvement.</w:t>
-      </w:r>
     </w:p>
     <w:p/>
     <w:p>
       <w:pPr>
         <w:rPr>
-          <w:highlight w:val="lightGray"/>
-        </w:rPr>
-      </w:pPr>
-    </w:p>
-    <w:p>
-      <w:pPr>
-        <w:rPr>
-          <w:highlight w:val="lightGray"/>
-        </w:rPr>
-      </w:pPr>
-    </w:p>
-    <w:p>
-      <w:pPr>
-        <w:rPr>
-          <w:highlight w:val="lightGray"/>
-        </w:rPr>
-      </w:pPr>
-    </w:p>
-    <w:p>
-      <w:r>
-        <w:rPr>
-          <w:highlight w:val="lightGray"/>
-        </w:rPr>
-        <w:t xml:space="preserve">9.  References need to be re-checked.  </w:t>
-      </w:r>
-      <w:proofErr w:type="gramStart"/>
-      <w:r>
-        <w:rPr>
-          <w:highlight w:val="lightGray"/>
-        </w:rPr>
-        <w:t>See reference to “Loo, M.P.J van der” for an example of incomplete referencing.</w:t>
-      </w:r>
-      <w:proofErr w:type="gramEnd"/>
-    </w:p>
-    <w:p/>
-    <w:p>
-      <w:r>
-        <w:t>Our apologies; we have checked and re-checked the references and believe they are now all in order.</w:t>
-      </w:r>
-    </w:p>
-    <w:p/>
-    <w:p>
-      <w:r>
-        <w:t>Overall, w</w:t>
-      </w:r>
-      <w:r>
-        <w:t>e think the reviewer</w:t>
-      </w:r>
-      <w:r>
-        <w:t>’</w:t>
-      </w:r>
-      <w:r>
-        <w:t>s feedback was very useful in improving the paper and hope that the reviewers and editors agree.</w:t>
-      </w:r>
-    </w:p>
-    <w:p/>
-    <w:p>
-      <w:r>
+          <w:b/>
+        </w:rPr>
+      </w:pPr>
+      <w:r>
+        <w:rPr>
+          <w:b/>
+        </w:rPr>
         <w:t>References</w:t>
       </w:r>
     </w:p>
@@ -1364,14 +1393,7 @@
         <w:rPr>
           <w:rFonts w:ascii="Cambria"/>
         </w:rPr>
-        <w:t xml:space="preserve">Howison, J., &amp; Herbsleb, J. D. (2011). Scientific software production: incentives and collaboration. </w:t>
-      </w:r>
-      <w:proofErr w:type="gramStart"/>
-      <w:r>
-        <w:rPr>
-          <w:rFonts w:ascii="Cambria"/>
-        </w:rPr>
-        <w:t xml:space="preserve">In </w:t>
+        <w:t xml:space="preserve">Howison, J., &amp; Herbsleb, J. D. (2011). Scientific software production: incentives and collaboration. In </w:t>
       </w:r>
       <w:r>
         <w:rPr>
@@ -1385,28 +1407,7 @@
         <w:rPr>
           <w:rFonts w:ascii="Cambria"/>
         </w:rPr>
-        <w:t xml:space="preserve"> (pp. 513–522).</w:t>
-      </w:r>
-      <w:proofErr w:type="gramEnd"/>
-      <w:r>
-        <w:rPr>
-          <w:rFonts w:ascii="Cambria"/>
-        </w:rPr>
-        <w:t xml:space="preserve"> Hangzhou, China. </w:t>
-      </w:r>
-      <w:proofErr w:type="gramStart"/>
-      <w:r>
-        <w:rPr>
-          <w:rFonts w:ascii="Cambria"/>
-        </w:rPr>
-        <w:t>doi:10.1145</w:t>
-      </w:r>
-      <w:proofErr w:type="gramEnd"/>
-      <w:r>
-        <w:rPr>
-          <w:rFonts w:ascii="Cambria"/>
-        </w:rPr>
-        <w:t>/1958824.1958904</w:t>
+        <w:t xml:space="preserve"> (pp. 513–522). Hangzhou, China. doi:10.1145/1958824.1958904</w:t>
       </w:r>
     </w:p>
     <w:p>
@@ -1417,41 +1418,11 @@
           <w:rFonts w:ascii="Cambria"/>
         </w:rPr>
       </w:pPr>
-      <w:proofErr w:type="spellStart"/>
-      <w:proofErr w:type="gramStart"/>
       <w:r>
         <w:rPr>
           <w:rFonts w:ascii="Cambria"/>
         </w:rPr>
-        <w:t>Ince</w:t>
-      </w:r>
-      <w:proofErr w:type="spellEnd"/>
-      <w:r>
-        <w:rPr>
-          <w:rFonts w:ascii="Cambria"/>
-        </w:rPr>
-        <w:t>, D. C., Hatton, L., &amp; Graham-Cumming, J. (2012).</w:t>
-      </w:r>
-      <w:proofErr w:type="gramEnd"/>
-      <w:r>
-        <w:rPr>
-          <w:rFonts w:ascii="Cambria"/>
-        </w:rPr>
-        <w:t xml:space="preserve"> </w:t>
-      </w:r>
-      <w:proofErr w:type="gramStart"/>
-      <w:r>
-        <w:rPr>
-          <w:rFonts w:ascii="Cambria"/>
-        </w:rPr>
-        <w:t>The case for open computer programs.</w:t>
-      </w:r>
-      <w:proofErr w:type="gramEnd"/>
-      <w:r>
-        <w:rPr>
-          <w:rFonts w:ascii="Cambria"/>
-        </w:rPr>
-        <w:t xml:space="preserve"> </w:t>
+        <w:t xml:space="preserve">Ince, D. C., Hatton, L., &amp; Graham-Cumming, J. (2012). The case for open computer programs. </w:t>
       </w:r>
       <w:r>
         <w:rPr>
@@ -1479,21 +1450,7 @@
         <w:rPr>
           <w:rFonts w:ascii="Cambria"/>
         </w:rPr>
-        <w:t xml:space="preserve">(7386), 485–488. </w:t>
-      </w:r>
-      <w:proofErr w:type="gramStart"/>
-      <w:r>
-        <w:rPr>
-          <w:rFonts w:ascii="Cambria"/>
-        </w:rPr>
-        <w:t>doi:10.1038</w:t>
-      </w:r>
-      <w:proofErr w:type="gramEnd"/>
-      <w:r>
-        <w:rPr>
-          <w:rFonts w:ascii="Cambria"/>
-        </w:rPr>
-        <w:t>/nature10836</w:t>
+        <w:t>(7386), 485–488. doi:10.1038/nature10836</w:t>
       </w:r>
     </w:p>
     <w:p>
@@ -1504,71 +1461,12 @@
           <w:rFonts w:ascii="Cambria"/>
         </w:rPr>
       </w:pPr>
-      <w:proofErr w:type="spellStart"/>
-      <w:proofErr w:type="gramStart"/>
       <w:r>
         <w:rPr>
           <w:rFonts w:ascii="Cambria"/>
         </w:rPr>
-        <w:t>Stodden</w:t>
-      </w:r>
-      <w:proofErr w:type="spellEnd"/>
-      <w:r>
-        <w:rPr>
-          <w:rFonts w:ascii="Cambria"/>
-        </w:rPr>
-        <w:t xml:space="preserve">, V., </w:t>
-      </w:r>
-      <w:proofErr w:type="spellStart"/>
-      <w:r>
-        <w:rPr>
-          <w:rFonts w:ascii="Cambria"/>
-        </w:rPr>
-        <w:t>Donoho</w:t>
-      </w:r>
-      <w:proofErr w:type="spellEnd"/>
-      <w:r>
-        <w:rPr>
-          <w:rFonts w:ascii="Cambria"/>
-        </w:rPr>
-        <w:t xml:space="preserve">, D., </w:t>
-      </w:r>
-      <w:proofErr w:type="spellStart"/>
-      <w:r>
-        <w:rPr>
-          <w:rFonts w:ascii="Cambria"/>
-        </w:rPr>
-        <w:t>Fomel</w:t>
-      </w:r>
-      <w:proofErr w:type="spellEnd"/>
-      <w:r>
-        <w:rPr>
-          <w:rFonts w:ascii="Cambria"/>
-        </w:rPr>
-        <w:t xml:space="preserve">, S., Friedlander, M., Gerstein, M., </w:t>
-      </w:r>
-      <w:proofErr w:type="spellStart"/>
-      <w:r>
-        <w:rPr>
-          <w:rFonts w:ascii="Cambria"/>
-        </w:rPr>
-        <w:t>LeVeque</w:t>
-      </w:r>
-      <w:proofErr w:type="spellEnd"/>
-      <w:r>
-        <w:rPr>
-          <w:rFonts w:ascii="Cambria"/>
-        </w:rPr>
-        <w:t>, R., … Wiggins, C. (2010).</w:t>
-      </w:r>
-      <w:proofErr w:type="gramEnd"/>
-      <w:r>
-        <w:rPr>
-          <w:rFonts w:ascii="Cambria"/>
-        </w:rPr>
-        <w:t xml:space="preserve"> Reproducible Research. </w:t>
-      </w:r>
-      <w:proofErr w:type="gramStart"/>
+        <w:t xml:space="preserve">Stodden, V., Donoho, D., Fomel, S., Friedlander, M., Gerstein, M., LeVeque, R., … Wiggins, C. (2010). Reproducible Research. </w:t>
+      </w:r>
       <w:r>
         <w:rPr>
           <w:rFonts w:ascii="Cambria"/>
@@ -1597,7 +1495,6 @@
         </w:rPr>
         <w:t>(5), 8–13.</w:t>
       </w:r>
-      <w:proofErr w:type="gramEnd"/>
     </w:p>
     <w:p>
       <w:pPr>
@@ -1615,6 +1512,127 @@
     </w:sectPr>
   </w:body>
 </w:document>
+</file>
+
+<file path=word/numbering.xml><?xml version="1.0" encoding="utf-8"?>
+<w:numbering xmlns:wpc="http://schemas.microsoft.com/office/word/2010/wordprocessingCanvas" xmlns:mo="http://schemas.microsoft.com/office/mac/office/2008/main" xmlns:mc="http://schemas.openxmlformats.org/markup-compatibility/2006" xmlns:mv="urn:schemas-microsoft-com:mac:vml" xmlns:o="urn:schemas-microsoft-com:office:office" xmlns:r="http://schemas.openxmlformats.org/officeDocument/2006/relationships" xmlns:m="http://schemas.openxmlformats.org/officeDocument/2006/math" xmlns:v="urn:schemas-microsoft-com:vml" xmlns:wp14="http://schemas.microsoft.com/office/word/2010/wordprocessingDrawing" xmlns:wp="http://schemas.openxmlformats.org/drawingml/2006/wordprocessingDrawing" xmlns:w10="urn:schemas-microsoft-com:office:word" xmlns:w="http://schemas.openxmlformats.org/wordprocessingml/2006/main" xmlns:w14="http://schemas.microsoft.com/office/word/2010/wordml" xmlns:wpg="http://schemas.microsoft.com/office/word/2010/wordprocessingGroup" xmlns:wpi="http://schemas.microsoft.com/office/word/2010/wordprocessingInk" xmlns:wne="http://schemas.microsoft.com/office/word/2006/wordml" xmlns:wps="http://schemas.microsoft.com/office/word/2010/wordprocessingShape" mc:Ignorable="w14 wp14">
+  <w:abstractNum w:abstractNumId="0">
+    <w:nsid w:val="312A5F76"/>
+    <w:multiLevelType w:val="hybridMultilevel"/>
+    <w:tmpl w:val="0E120DD6"/>
+    <w:lvl w:ilvl="0" w:tplc="04090001">
+      <w:start w:val="1"/>
+      <w:numFmt w:val="bullet"/>
+      <w:lvlText w:val=""/>
+      <w:lvlJc w:val="left"/>
+      <w:pPr>
+        <w:ind w:left="720" w:hanging="360"/>
+      </w:pPr>
+      <w:rPr>
+        <w:rFonts w:ascii="Symbol" w:hAnsi="Symbol" w:hint="default"/>
+      </w:rPr>
+    </w:lvl>
+    <w:lvl w:ilvl="1" w:tplc="04090003" w:tentative="1">
+      <w:start w:val="1"/>
+      <w:numFmt w:val="bullet"/>
+      <w:lvlText w:val="o"/>
+      <w:lvlJc w:val="left"/>
+      <w:pPr>
+        <w:ind w:left="1440" w:hanging="360"/>
+      </w:pPr>
+      <w:rPr>
+        <w:rFonts w:ascii="Courier New" w:hAnsi="Courier New" w:cs="Courier New" w:hint="default"/>
+      </w:rPr>
+    </w:lvl>
+    <w:lvl w:ilvl="2" w:tplc="04090005" w:tentative="1">
+      <w:start w:val="1"/>
+      <w:numFmt w:val="bullet"/>
+      <w:lvlText w:val=""/>
+      <w:lvlJc w:val="left"/>
+      <w:pPr>
+        <w:ind w:left="2160" w:hanging="360"/>
+      </w:pPr>
+      <w:rPr>
+        <w:rFonts w:ascii="Wingdings" w:hAnsi="Wingdings" w:hint="default"/>
+      </w:rPr>
+    </w:lvl>
+    <w:lvl w:ilvl="3" w:tplc="04090001" w:tentative="1">
+      <w:start w:val="1"/>
+      <w:numFmt w:val="bullet"/>
+      <w:lvlText w:val=""/>
+      <w:lvlJc w:val="left"/>
+      <w:pPr>
+        <w:ind w:left="2880" w:hanging="360"/>
+      </w:pPr>
+      <w:rPr>
+        <w:rFonts w:ascii="Symbol" w:hAnsi="Symbol" w:hint="default"/>
+      </w:rPr>
+    </w:lvl>
+    <w:lvl w:ilvl="4" w:tplc="04090003" w:tentative="1">
+      <w:start w:val="1"/>
+      <w:numFmt w:val="bullet"/>
+      <w:lvlText w:val="o"/>
+      <w:lvlJc w:val="left"/>
+      <w:pPr>
+        <w:ind w:left="3600" w:hanging="360"/>
+      </w:pPr>
+      <w:rPr>
+        <w:rFonts w:ascii="Courier New" w:hAnsi="Courier New" w:cs="Courier New" w:hint="default"/>
+      </w:rPr>
+    </w:lvl>
+    <w:lvl w:ilvl="5" w:tplc="04090005" w:tentative="1">
+      <w:start w:val="1"/>
+      <w:numFmt w:val="bullet"/>
+      <w:lvlText w:val=""/>
+      <w:lvlJc w:val="left"/>
+      <w:pPr>
+        <w:ind w:left="4320" w:hanging="360"/>
+      </w:pPr>
+      <w:rPr>
+        <w:rFonts w:ascii="Wingdings" w:hAnsi="Wingdings" w:hint="default"/>
+      </w:rPr>
+    </w:lvl>
+    <w:lvl w:ilvl="6" w:tplc="04090001" w:tentative="1">
+      <w:start w:val="1"/>
+      <w:numFmt w:val="bullet"/>
+      <w:lvlText w:val=""/>
+      <w:lvlJc w:val="left"/>
+      <w:pPr>
+        <w:ind w:left="5040" w:hanging="360"/>
+      </w:pPr>
+      <w:rPr>
+        <w:rFonts w:ascii="Symbol" w:hAnsi="Symbol" w:hint="default"/>
+      </w:rPr>
+    </w:lvl>
+    <w:lvl w:ilvl="7" w:tplc="04090003" w:tentative="1">
+      <w:start w:val="1"/>
+      <w:numFmt w:val="bullet"/>
+      <w:lvlText w:val="o"/>
+      <w:lvlJc w:val="left"/>
+      <w:pPr>
+        <w:ind w:left="5760" w:hanging="360"/>
+      </w:pPr>
+      <w:rPr>
+        <w:rFonts w:ascii="Courier New" w:hAnsi="Courier New" w:cs="Courier New" w:hint="default"/>
+      </w:rPr>
+    </w:lvl>
+    <w:lvl w:ilvl="8" w:tplc="04090005" w:tentative="1">
+      <w:start w:val="1"/>
+      <w:numFmt w:val="bullet"/>
+      <w:lvlText w:val=""/>
+      <w:lvlJc w:val="left"/>
+      <w:pPr>
+        <w:ind w:left="6480" w:hanging="360"/>
+      </w:pPr>
+      <w:rPr>
+        <w:rFonts w:ascii="Wingdings" w:hAnsi="Wingdings" w:hint="default"/>
+      </w:rPr>
+    </w:lvl>
+  </w:abstractNum>
+  <w:num w:numId="1">
+    <w:abstractNumId w:val="0"/>
+  </w:num>
+</w:numbering>
 </file>
 
 <file path=word/styles.xml><?xml version="1.0" encoding="utf-8"?>
@@ -1776,6 +1794,7 @@
   <w:style w:type="character" w:default="1" w:styleId="DefaultParagraphFont">
     <w:name w:val="Default Paragraph Font"/>
     <w:uiPriority w:val="1"/>
+    <w:semiHidden/>
     <w:unhideWhenUsed/>
   </w:style>
   <w:style w:type="table" w:default="1" w:styleId="TableNormal">
@@ -2023,6 +2042,7 @@
   <w:style w:type="character" w:default="1" w:styleId="DefaultParagraphFont">
     <w:name w:val="Default Paragraph Font"/>
     <w:uiPriority w:val="1"/>
+    <w:semiHidden/>
     <w:unhideWhenUsed/>
   </w:style>
   <w:style w:type="table" w:default="1" w:styleId="TableNormal">

</xml_diff>